<commit_message>
Updating UI mockup for user registration screen as per Issue #3
</commit_message>
<xml_diff>
--- a/Documents/UI_mockups.docx
+++ b/Documents/UI_mockups.docx
@@ -9,18 +9,18 @@
       <w:r>
         <w:rPr/>
         <w:pict>
-          <v:group coordorigin="1701,1" coordsize="6317,4249" id="shape_0" style="position:absolute;margin-left:85.05pt;margin-top:0.05pt;width:315.85pt;height:212.45pt">
-            <v:rect id="shape_0" style="position:absolute;left:1755;top:669;width:6263;height:3023">
+          <v:group coordorigin="1,0" coordsize="6592,9071" id="shape_0" style="position:absolute;margin-left:0.05pt;margin-top:0pt;width:329.6pt;height:453.55pt">
+            <v:rect id="shape_0" style="position:absolute;left:206;top:668;width:6263;height:3023">
               <v:wrap v:type="none"/>
               <v:fill color="white" color2="black" detectmouseclick="t" type="solid"/>
               <v:stroke color="gray" joinstyle="round"/>
             </v:rect>
-            <v:rect id="shape_0" style="position:absolute;left:3721;top:1214;width:3649;height:364">
-              <v:wrap v:type="none"/>
-              <v:fill color="#cfe7f5" color2="#30180a" detectmouseclick="t" type="solid"/>
-              <v:stroke color="gray" joinstyle="round"/>
-            </v:rect>
-            <v:rect id="shape_0" style="position:absolute;left:3721;top:1939;width:3639;height:337">
+            <v:rect id="shape_0" style="position:absolute;left:2171;top:1213;width:3650;height:364">
+              <v:wrap v:type="none"/>
+              <v:fill color="#cfe7f5" color2="#30180a" detectmouseclick="t" type="solid"/>
+              <v:stroke color="gray" joinstyle="round"/>
+            </v:rect>
+            <v:rect id="shape_0" style="position:absolute;left:2171;top:1938;width:3639;height:337">
               <v:wrap v:type="none"/>
               <v:fill color="#cfe7f5" color2="#30180a" detectmouseclick="t" type="solid"/>
               <v:stroke color="gray" joinstyle="round"/>
@@ -29,36 +29,76 @@
               <v:stroke joinstyle="miter"/>
               <v:path gradientshapeok="t" o:connecttype="rect"/>
             </v:shapetype>
-            <v:shape id="shape_0" style="position:absolute;left:1827;top:1214;width:1459;height:418" type="shapetype_202">
-              <v:wrap v:type="none"/>
-              <v:fill detectmouseclick="t"/>
-              <v:stroke color="black" joinstyle="round"/>
-            </v:shape>
-            <v:shape id="shape_0" style="position:absolute;left:1935;top:1943;width:1406;height:418" type="shapetype_202">
-              <v:wrap v:type="none"/>
-              <v:fill detectmouseclick="t"/>
-              <v:stroke color="black" joinstyle="round"/>
-            </v:shape>
-            <v:shape id="shape_0" style="position:absolute;left:5170;top:2346;width:2264;height:372" type="shapetype_202">
-              <v:wrap v:type="none"/>
-              <v:fill detectmouseclick="t"/>
-              <v:stroke color="black" joinstyle="round"/>
-            </v:shape>
-            <v:rect id="shape_0" style="position:absolute;left:5931;top:2901;width:1439;height:359">
-              <v:wrap v:type="none"/>
-              <v:fill color="#cfe7f5" color2="#30180a" detectmouseclick="t" type="solid"/>
-              <v:stroke color="gray" joinstyle="round"/>
-            </v:rect>
-            <v:shape id="shape_0" style="position:absolute;left:1701;top:1;width:3007;height:556" type="shapetype_202">
-              <v:wrap v:type="none"/>
-              <v:fill detectmouseclick="t"/>
-              <v:stroke color="black" joinstyle="round"/>
-            </v:shape>
-            <v:shape id="shape_0" style="position:absolute;left:1971;top:3786;width:5771;height:464" type="shapetype_202">
-              <v:wrap v:type="none"/>
-              <v:fill detectmouseclick="t"/>
-              <v:stroke color="black" joinstyle="round"/>
-            </v:shape>
+            <v:shape id="shape_0" style="position:absolute;left:278;top:1213;width:1459;height:418" type="shapetype_202">
+              <v:wrap v:type="none"/>
+              <v:fill detectmouseclick="t"/>
+              <v:stroke color="black" joinstyle="round"/>
+            </v:shape>
+            <v:shape id="shape_0" style="position:absolute;left:385;top:1942;width:1406;height:418" type="shapetype_202">
+              <v:wrap v:type="none"/>
+              <v:fill detectmouseclick="t"/>
+              <v:stroke color="black" joinstyle="round"/>
+            </v:shape>
+            <v:shape id="shape_0" style="position:absolute;left:3620;top:2345;width:2264;height:372" type="shapetype_202">
+              <v:wrap v:type="none"/>
+              <v:fill detectmouseclick="t"/>
+              <v:stroke color="black" joinstyle="round"/>
+            </v:shape>
+            <v:rect id="shape_0" style="position:absolute;left:4343;top:8424;width:1439;height:359">
+              <v:wrap v:type="none"/>
+              <v:fill color="#cfe7f5" color2="#30180a" detectmouseclick="t" type="solid"/>
+              <v:stroke color="gray" joinstyle="round"/>
+            </v:rect>
+            <v:shape id="shape_0" style="position:absolute;left:151;top:0;width:3007;height:556" type="shapetype_202">
+              <v:wrap v:type="none"/>
+              <v:fill detectmouseclick="t"/>
+              <v:stroke color="black" joinstyle="round"/>
+            </v:shape>
+            <v:shape id="shape_0" style="position:absolute;left:422;top:3785;width:5771;height:464" type="shapetype_202">
+              <v:wrap v:type="none"/>
+              <v:fill detectmouseclick="t"/>
+              <v:stroke color="black" joinstyle="round"/>
+            </v:shape>
+            <v:shape id="shape_0" style="position:absolute;left:189;top:6177;width:2121;height:418" type="shapetype_202">
+              <v:wrap v:type="square"/>
+              <v:fill detectmouseclick="t"/>
+              <v:stroke color="black" joinstyle="round"/>
+            </v:shape>
+            <v:shape id="shape_0" style="position:absolute;left:151;top:6894;width:1790;height:418" type="shapetype_202">
+              <v:wrap v:type="square"/>
+              <v:fill detectmouseclick="t"/>
+              <v:stroke color="black" joinstyle="round"/>
+            </v:shape>
+            <v:shape id="shape_0" style="position:absolute;left:208;top:7673;width:2231;height:418" type="shapetype_202">
+              <v:wrap v:type="square"/>
+              <v:fill detectmouseclick="t"/>
+              <v:stroke color="black" joinstyle="round"/>
+            </v:shape>
+            <v:rect id="shape_0" style="position:absolute;left:51;top:5742;width:6542;height:3329">
+              <v:wrap v:type="none"/>
+              <v:fill detectmouseclick="t"/>
+              <v:stroke color="gray" joinstyle="round"/>
+            </v:rect>
+            <v:shape id="shape_0" style="position:absolute;left:1;top:5051;width:3227;height:556" type="shapetype_202">
+              <v:wrap v:type="none"/>
+              <v:fill detectmouseclick="t"/>
+              <v:stroke color="black" joinstyle="round"/>
+            </v:shape>
+            <v:rect id="shape_0" style="position:absolute;left:2510;top:7719;width:3639;height:338">
+              <v:wrap v:type="none"/>
+              <v:fill color="#cfe7f5" color2="#30180a" detectmouseclick="t" type="solid"/>
+              <v:stroke color="gray" joinstyle="round"/>
+            </v:rect>
+            <v:rect id="shape_0" style="position:absolute;left:2510;top:6982;width:3639;height:338">
+              <v:wrap v:type="none"/>
+              <v:fill color="#cfe7f5" color2="#30180a" detectmouseclick="t" type="solid"/>
+              <v:stroke color="gray" joinstyle="round"/>
+            </v:rect>
+            <v:rect id="shape_0" style="position:absolute;left:2510;top:6189;width:3639;height:337">
+              <v:wrap v:type="none"/>
+              <v:fill color="#cfe7f5" color2="#30180a" detectmouseclick="t" type="solid"/>
+              <v:stroke color="gray" joinstyle="round"/>
+            </v:rect>
           </v:group>
         </w:pict>
       </w:r>
@@ -245,115 +285,6 @@
       </w:pPr>
       <w:r>
         <w:rPr/>
-        <w:pict>
-          <v:group coordorigin="1532,-1006" coordsize="5699,8228" id="shape_0" style="position:absolute;margin-left:76.6pt;margin-top:-50.3pt;width:284.95pt;height:411.4pt">
-            <v:rect id="shape_0" style="position:absolute;left:3583;top:411;width:2610;height:335">
-              <v:wrap v:type="none"/>
-              <v:fill color="#cfe7f5" color2="#30180a" detectmouseclick="t" type="solid"/>
-              <v:stroke color="gray" joinstyle="round"/>
-            </v:rect>
-            <v:rect id="shape_0" style="position:absolute;left:3583;top:3703;width:2610;height:334">
-              <v:wrap v:type="none"/>
-              <v:fill color="#cfe7f5" color2="#30180a" detectmouseclick="t" type="solid"/>
-              <v:stroke color="gray" joinstyle="round"/>
-            </v:rect>
-            <v:rect id="shape_0" style="position:absolute;left:3583;top:1652;width:2610;height:334">
-              <v:wrap v:type="none"/>
-              <v:fill color="#cfe7f5" color2="#30180a" detectmouseclick="t" type="solid"/>
-              <v:stroke color="gray" joinstyle="round"/>
-            </v:rect>
-            <v:rect id="shape_0" style="position:absolute;left:3583;top:1044;width:2610;height:335">
-              <v:wrap v:type="none"/>
-              <v:fill color="#cfe7f5" color2="#30180a" detectmouseclick="t" type="solid"/>
-              <v:stroke color="gray" joinstyle="round"/>
-            </v:rect>
-            <v:shape id="shape_0" style="position:absolute;left:2030;top:437;width:1865;height:418" type="shapetype_202">
-              <v:wrap v:type="square"/>
-              <v:fill detectmouseclick="t"/>
-              <v:stroke color="black" joinstyle="round"/>
-            </v:shape>
-            <v:shape id="shape_0" style="position:absolute;left:2030;top:1044;width:1846;height:418" type="shapetype_202">
-              <v:wrap v:type="square"/>
-              <v:fill detectmouseclick="t"/>
-              <v:stroke color="black" joinstyle="round"/>
-            </v:shape>
-            <v:shape id="shape_0" style="position:absolute;left:2029;top:1656;width:1196;height:465" type="shapetype_202">
-              <v:wrap v:type="square"/>
-              <v:fill detectmouseclick="t"/>
-              <v:stroke color="black" joinstyle="round"/>
-            </v:shape>
-            <v:shape id="shape_0" style="position:absolute;left:2029;top:2309;width:1831;height:418" type="shapetype_202">
-              <v:wrap v:type="square"/>
-              <v:fill detectmouseclick="t"/>
-              <v:stroke color="black" joinstyle="round"/>
-            </v:shape>
-            <v:rect id="shape_0" style="position:absolute;left:3583;top:4388;width:2610;height:335">
-              <v:wrap v:type="none"/>
-              <v:fill color="#cfe7f5" color2="#30180a" detectmouseclick="t" type="solid"/>
-              <v:stroke color="gray" joinstyle="round"/>
-            </v:rect>
-            <v:shape id="shape_0" style="position:absolute;left:2101;top:2942;width:1544;height:418" type="shapetype_202">
-              <v:wrap v:type="square"/>
-              <v:fill detectmouseclick="t"/>
-              <v:stroke color="black" joinstyle="round"/>
-            </v:shape>
-            <v:rect id="shape_0" style="position:absolute;left:3583;top:2352;width:2610;height:335">
-              <v:wrap v:type="none"/>
-              <v:fill color="#cfe7f5" color2="#30180a" detectmouseclick="t" type="solid"/>
-              <v:stroke color="gray" joinstyle="round"/>
-            </v:rect>
-            <v:shape id="shape_0" style="position:absolute;left:2030;top:4318;width:860;height:418" type="shapetype_202">
-              <v:wrap v:type="square"/>
-              <v:fill detectmouseclick="t"/>
-              <v:stroke color="black" joinstyle="round"/>
-            </v:shape>
-            <v:rect id="shape_0" style="position:absolute;left:3583;top:5763;width:2610;height:335">
-              <v:wrap v:type="none"/>
-              <v:fill color="#cfe7f5" color2="#30180a" detectmouseclick="t" type="solid"/>
-              <v:stroke color="gray" joinstyle="round"/>
-            </v:rect>
-            <v:shape id="shape_0" style="position:absolute;left:2030;top:5050;width:1144;height:418" type="shapetype_202">
-              <v:wrap v:type="square"/>
-              <v:fill detectmouseclick="t"/>
-              <v:stroke color="black" joinstyle="round"/>
-            </v:shape>
-            <v:rect id="shape_0" style="position:absolute;left:3583;top:3027;width:2610;height:335">
-              <v:wrap v:type="none"/>
-              <v:fill color="#cfe7f5" color2="#30180a" detectmouseclick="t" type="solid"/>
-              <v:stroke color="gray" joinstyle="round"/>
-            </v:rect>
-            <v:shape id="shape_0" style="position:absolute;left:2030;top:3682;width:960;height:418" type="shapetype_202">
-              <v:wrap v:type="square"/>
-              <v:fill detectmouseclick="t"/>
-              <v:stroke color="black" joinstyle="round"/>
-            </v:shape>
-            <v:rect id="shape_0" style="position:absolute;left:3583;top:5075;width:2610;height:335">
-              <v:wrap v:type="none"/>
-              <v:fill color="#cfe7f5" color2="#30180a" detectmouseclick="t" type="solid"/>
-              <v:stroke color="gray" joinstyle="round"/>
-            </v:rect>
-            <v:shape id="shape_0" style="position:absolute;left:2030;top:5786;width:1496;height:418" type="shapetype_202">
-              <v:wrap v:type="square"/>
-              <v:fill detectmouseclick="t"/>
-              <v:stroke color="black" joinstyle="round"/>
-            </v:shape>
-            <v:rect id="shape_0" style="position:absolute;left:1575;top:-362;width:5656;height:7584">
-              <v:wrap v:type="none"/>
-              <v:fill detectmouseclick="t"/>
-              <v:stroke color="gray" joinstyle="round"/>
-            </v:rect>
-            <v:rect id="shape_0" style="position:absolute;left:4391;top:6482;width:1802;height:200">
-              <v:wrap v:type="none"/>
-              <v:fill color="#cfe7f5" color2="#30180a" detectmouseclick="t" type="solid"/>
-              <v:stroke color="gray" joinstyle="round"/>
-            </v:rect>
-            <v:shape id="shape_0" style="position:absolute;left:1532;top:-1006;width:3787;height:556" type="shapetype_202">
-              <v:wrap v:type="none"/>
-              <v:fill detectmouseclick="t"/>
-              <v:stroke color="black" joinstyle="round"/>
-            </v:shape>
-          </v:group>
-        </w:pict>
       </w:r>
     </w:p>
     <w:p>
@@ -411,6 +342,7 @@
       <w:pgNumType w:fmt="decimal"/>
       <w:formProt w:val="false"/>
       <w:textDirection w:val="lrTb"/>
+      <w:docGrid w:charSpace="0" w:linePitch="240" w:type="default"/>
     </w:sectPr>
   </w:body>
 </w:document>
@@ -430,7 +362,7 @@
     </w:pPr>
     <w:rPr>
       <w:rFonts w:ascii="Times New Roman" w:cs="Arial Unicode MS" w:eastAsia="Arial Unicode MS" w:hAnsi="Times New Roman"/>
-      <w:color w:val="auto"/>
+      <w:color w:val="00000A"/>
       <w:sz w:val="24"/>
       <w:szCs w:val="24"/>
       <w:lang w:bidi="hi-IN" w:eastAsia="zh-CN" w:val="en-US"/>

</xml_diff>